<commit_message>
base template test in java springboot
</commit_message>
<xml_diff>
--- a/doc/jamkrindo.docx
+++ b/doc/jamkrindo.docx
@@ -2085,7 +2085,7 @@
           <w:tab w:val="clear" w:pos="720"/>
         </w:tabs>
         <w:spacing w:before="0" w:beforeAutospacing="0" w:after="0" w:afterAutospacing="0"/>
-        <w:ind w:left="426" w:firstLine="0"/>
+        <w:ind w:left="851" w:hanging="425"/>
         <w:jc w:val="both"/>
         <w:textAlignment w:val="baseline"/>
         <w:rPr>
@@ -2308,6 +2308,7 @@
       <w:pPr>
         <w:pStyle w:val="paragraph"/>
         <w:spacing w:before="0" w:beforeAutospacing="0" w:after="0" w:afterAutospacing="0"/>
+        <w:ind w:left="851"/>
         <w:jc w:val="center"/>
         <w:textAlignment w:val="baseline"/>
         <w:rPr>
@@ -2326,9 +2327,9 @@
           <w:lang w:val="id-ID" w:eastAsia="id-ID"/>
         </w:rPr>
         <w:drawing>
-          <wp:inline distT="0" distB="0" distL="0" distR="0" wp14:anchorId="202BE6EA" wp14:editId="1DCAB196">
-            <wp:extent cx="6416194" cy="4686300"/>
-            <wp:effectExtent l="0" t="0" r="3810" b="0"/>
+          <wp:inline distT="0" distB="0" distL="0" distR="0" wp14:anchorId="202BE6EA" wp14:editId="189BFE7A">
+            <wp:extent cx="5191125" cy="4695825"/>
+            <wp:effectExtent l="0" t="0" r="9525" b="9525"/>
             <wp:docPr id="44241726" name="Picture 1"/>
             <wp:cNvGraphicFramePr>
               <a:graphicFrameLocks xmlns:a="http://schemas.openxmlformats.org/drawingml/2006/main" noChangeAspect="1"/>
@@ -2358,7 +2359,7 @@
                   <pic:spPr bwMode="auto">
                     <a:xfrm>
                       <a:off x="0" y="0"/>
-                      <a:ext cx="6416132" cy="4686255"/>
+                      <a:ext cx="5191226" cy="4695916"/>
                     </a:xfrm>
                     <a:prstGeom prst="rect">
                       <a:avLst/>
@@ -2395,13 +2396,11 @@
           <w:tab w:val="clear" w:pos="720"/>
         </w:tabs>
         <w:spacing w:before="0" w:beforeAutospacing="0" w:after="0" w:afterAutospacing="0"/>
-        <w:ind w:left="426" w:firstLine="0"/>
+        <w:ind w:left="851" w:hanging="425"/>
         <w:jc w:val="both"/>
         <w:textAlignment w:val="baseline"/>
         <w:rPr>
-          <w:rFonts w:ascii="Calibri" w:hAnsi="Calibri" w:cs="Calibri"/>
-          <w:sz w:val="22"/>
-          <w:szCs w:val="22"/>
+          <w:rStyle w:val="normaltextrun"/>
         </w:rPr>
       </w:pPr>
       <w:proofErr w:type="spellStart"/>
@@ -2526,10 +2525,7 @@
       </w:r>
       <w:r>
         <w:rPr>
-          <w:rStyle w:val="eop"/>
-          <w:rFonts w:ascii="Calibri" w:hAnsi="Calibri" w:cs="Calibri"/>
-          <w:sz w:val="22"/>
-          <w:szCs w:val="22"/>
+          <w:rStyle w:val="normaltextrun"/>
         </w:rPr>
         <w:t> </w:t>
       </w:r>
@@ -2545,7 +2541,7 @@
           <w:tab w:val="clear" w:pos="720"/>
         </w:tabs>
         <w:spacing w:before="0" w:beforeAutospacing="0" w:after="0" w:afterAutospacing="0"/>
-        <w:ind w:left="426" w:firstLine="0"/>
+        <w:ind w:left="851" w:hanging="425"/>
         <w:jc w:val="both"/>
         <w:textAlignment w:val="baseline"/>
         <w:rPr>
@@ -3004,7 +3000,7 @@
           <w:tab w:val="clear" w:pos="720"/>
         </w:tabs>
         <w:spacing w:before="0" w:beforeAutospacing="0" w:after="0" w:afterAutospacing="0"/>
-        <w:ind w:left="993" w:firstLine="0"/>
+        <w:ind w:left="1418" w:hanging="425"/>
         <w:jc w:val="both"/>
         <w:textAlignment w:val="baseline"/>
         <w:rPr>
@@ -3314,35 +3310,25 @@
           <w:tab w:val="clear" w:pos="720"/>
         </w:tabs>
         <w:spacing w:before="0" w:beforeAutospacing="0" w:after="0" w:afterAutospacing="0"/>
-        <w:ind w:left="993" w:firstLine="0"/>
+        <w:ind w:left="1418" w:hanging="425"/>
         <w:jc w:val="both"/>
         <w:textAlignment w:val="baseline"/>
         <w:rPr>
-          <w:rFonts w:ascii="Calibri" w:hAnsi="Calibri" w:cs="Calibri"/>
-          <w:sz w:val="22"/>
-          <w:szCs w:val="22"/>
-        </w:rPr>
-      </w:pPr>
-      <w:proofErr w:type="spellStart"/>
-      <w:r>
-        <w:rPr>
-          <w:rStyle w:val="normaltextrun"/>
-          <w:rFonts w:ascii="Calibri" w:hAnsi="Calibri" w:cs="Calibri"/>
-          <w:sz w:val="22"/>
-          <w:szCs w:val="22"/>
-        </w:rPr>
-        <w:t>L</w:t>
-      </w:r>
-      <w:bookmarkStart w:id="0" w:name="_GoBack"/>
-      <w:bookmarkEnd w:id="0"/>
-      <w:r>
-        <w:rPr>
-          <w:rStyle w:val="normaltextrun"/>
-          <w:rFonts w:ascii="Calibri" w:hAnsi="Calibri" w:cs="Calibri"/>
-          <w:sz w:val="22"/>
-          <w:szCs w:val="22"/>
-        </w:rPr>
-        <w:t>akukan</w:t>
+          <w:rStyle w:val="normaltextrun"/>
+          <w:rFonts w:ascii="Calibri" w:hAnsi="Calibri" w:cs="Calibri"/>
+          <w:sz w:val="22"/>
+          <w:szCs w:val="22"/>
+        </w:rPr>
+      </w:pPr>
+      <w:proofErr w:type="spellStart"/>
+      <w:r>
+        <w:rPr>
+          <w:rStyle w:val="normaltextrun"/>
+          <w:rFonts w:ascii="Calibri" w:hAnsi="Calibri" w:cs="Calibri"/>
+          <w:sz w:val="22"/>
+          <w:szCs w:val="22"/>
+        </w:rPr>
+        <w:t>Lakukan</w:t>
       </w:r>
       <w:proofErr w:type="spellEnd"/>
       <w:r>
@@ -3558,29 +3544,6 @@
       </w:pPr>
       <w:r>
         <w:rPr>
-          <w:rStyle w:val="eop"/>
-          <w:rFonts w:ascii="Calibri" w:hAnsi="Calibri" w:cs="Calibri"/>
-          <w:sz w:val="22"/>
-          <w:szCs w:val="22"/>
-        </w:rPr>
-        <w:lastRenderedPageBreak/>
-        <w:t> </w:t>
-      </w:r>
-    </w:p>
-    <w:p>
-      <w:pPr>
-        <w:pStyle w:val="paragraph"/>
-        <w:spacing w:before="0" w:beforeAutospacing="0" w:after="0" w:afterAutospacing="0"/>
-        <w:jc w:val="both"/>
-        <w:textAlignment w:val="baseline"/>
-        <w:rPr>
-          <w:rFonts w:ascii="Calibri" w:hAnsi="Calibri" w:cs="Calibri"/>
-          <w:sz w:val="22"/>
-          <w:szCs w:val="22"/>
-        </w:rPr>
-      </w:pPr>
-      <w:r>
-        <w:rPr>
           <w:rStyle w:val="normaltextrun"/>
           <w:rFonts w:ascii="Calibri" w:hAnsi="Calibri" w:cs="Calibri"/>
           <w:b/>
@@ -3588,6 +3551,7 @@
           <w:sz w:val="22"/>
           <w:szCs w:val="22"/>
         </w:rPr>
+        <w:lastRenderedPageBreak/>
         <w:t>INFORMASI DAN TUGAS</w:t>
       </w:r>
       <w:r>
@@ -3607,8 +3571,11 @@
           <w:ilvl w:val="0"/>
           <w:numId w:val="6"/>
         </w:numPr>
+        <w:tabs>
+          <w:tab w:val="clear" w:pos="720"/>
+        </w:tabs>
         <w:spacing w:before="0" w:beforeAutospacing="0" w:after="0" w:afterAutospacing="0"/>
-        <w:ind w:left="1080" w:firstLine="0"/>
+        <w:ind w:left="851" w:hanging="425"/>
         <w:jc w:val="both"/>
         <w:textAlignment w:val="baseline"/>
         <w:rPr>
@@ -3643,8 +3610,11 @@
           <w:ilvl w:val="0"/>
           <w:numId w:val="7"/>
         </w:numPr>
+        <w:tabs>
+          <w:tab w:val="clear" w:pos="720"/>
+        </w:tabs>
         <w:spacing w:before="0" w:beforeAutospacing="0" w:after="0" w:afterAutospacing="0"/>
-        <w:ind w:left="1440" w:firstLine="0"/>
+        <w:ind w:left="1440" w:hanging="447"/>
         <w:jc w:val="both"/>
         <w:textAlignment w:val="baseline"/>
         <w:rPr>
@@ -3688,10 +3658,13 @@
         <w:pStyle w:val="paragraph"/>
         <w:numPr>
           <w:ilvl w:val="0"/>
-          <w:numId w:val="8"/>
+          <w:numId w:val="7"/>
         </w:numPr>
+        <w:tabs>
+          <w:tab w:val="clear" w:pos="720"/>
+        </w:tabs>
         <w:spacing w:before="0" w:beforeAutospacing="0" w:after="0" w:afterAutospacing="0"/>
-        <w:ind w:left="1440" w:firstLine="0"/>
+        <w:ind w:left="1440" w:hanging="447"/>
         <w:jc w:val="both"/>
         <w:textAlignment w:val="baseline"/>
         <w:rPr>
@@ -3700,6 +3673,8 @@
           <w:szCs w:val="22"/>
         </w:rPr>
       </w:pPr>
+      <w:bookmarkStart w:id="0" w:name="_GoBack"/>
+      <w:bookmarkEnd w:id="0"/>
       <w:r>
         <w:rPr>
           <w:rStyle w:val="normaltextrun"/>
@@ -3735,16 +3710,17 @@
         <w:pStyle w:val="paragraph"/>
         <w:numPr>
           <w:ilvl w:val="0"/>
-          <w:numId w:val="9"/>
+          <w:numId w:val="6"/>
         </w:numPr>
+        <w:tabs>
+          <w:tab w:val="clear" w:pos="720"/>
+        </w:tabs>
         <w:spacing w:before="0" w:beforeAutospacing="0" w:after="0" w:afterAutospacing="0"/>
-        <w:ind w:left="1080" w:firstLine="0"/>
+        <w:ind w:left="851" w:hanging="425"/>
         <w:jc w:val="both"/>
         <w:textAlignment w:val="baseline"/>
         <w:rPr>
-          <w:rFonts w:ascii="Calibri" w:hAnsi="Calibri" w:cs="Calibri"/>
-          <w:sz w:val="22"/>
-          <w:szCs w:val="22"/>
+          <w:rStyle w:val="normaltextrun"/>
         </w:rPr>
       </w:pPr>
       <w:proofErr w:type="spellStart"/>
@@ -3929,10 +3905,7 @@
       </w:r>
       <w:r>
         <w:rPr>
-          <w:rStyle w:val="eop"/>
-          <w:rFonts w:ascii="Calibri" w:hAnsi="Calibri" w:cs="Calibri"/>
-          <w:sz w:val="22"/>
-          <w:szCs w:val="22"/>
+          <w:rStyle w:val="normaltextrun"/>
         </w:rPr>
         <w:t> </w:t>
       </w:r>
@@ -3942,16 +3915,17 @@
         <w:pStyle w:val="paragraph"/>
         <w:numPr>
           <w:ilvl w:val="0"/>
-          <w:numId w:val="10"/>
+          <w:numId w:val="6"/>
         </w:numPr>
+        <w:tabs>
+          <w:tab w:val="clear" w:pos="720"/>
+        </w:tabs>
         <w:spacing w:before="0" w:beforeAutospacing="0" w:after="0" w:afterAutospacing="0"/>
-        <w:ind w:left="1080" w:firstLine="0"/>
+        <w:ind w:left="851" w:hanging="425"/>
         <w:jc w:val="both"/>
         <w:textAlignment w:val="baseline"/>
         <w:rPr>
-          <w:rFonts w:ascii="Calibri" w:hAnsi="Calibri" w:cs="Calibri"/>
-          <w:sz w:val="22"/>
-          <w:szCs w:val="22"/>
+          <w:rStyle w:val="normaltextrun"/>
         </w:rPr>
       </w:pPr>
       <w:proofErr w:type="spellStart"/>
@@ -4316,10 +4290,7 @@
       </w:r>
       <w:r>
         <w:rPr>
-          <w:rStyle w:val="eop"/>
-          <w:rFonts w:ascii="Calibri" w:hAnsi="Calibri" w:cs="Calibri"/>
-          <w:sz w:val="22"/>
-          <w:szCs w:val="22"/>
+          <w:rStyle w:val="normaltextrun"/>
         </w:rPr>
         <w:t> </w:t>
       </w:r>
@@ -4329,16 +4300,17 @@
         <w:pStyle w:val="paragraph"/>
         <w:numPr>
           <w:ilvl w:val="0"/>
-          <w:numId w:val="11"/>
+          <w:numId w:val="6"/>
         </w:numPr>
+        <w:tabs>
+          <w:tab w:val="clear" w:pos="720"/>
+        </w:tabs>
         <w:spacing w:before="0" w:beforeAutospacing="0" w:after="0" w:afterAutospacing="0"/>
-        <w:ind w:left="1080" w:firstLine="0"/>
+        <w:ind w:left="851" w:hanging="425"/>
         <w:jc w:val="both"/>
         <w:textAlignment w:val="baseline"/>
         <w:rPr>
-          <w:rFonts w:ascii="Calibri" w:hAnsi="Calibri" w:cs="Calibri"/>
-          <w:sz w:val="22"/>
-          <w:szCs w:val="22"/>
+          <w:rStyle w:val="normaltextrun"/>
         </w:rPr>
       </w:pPr>
       <w:proofErr w:type="spellStart"/>
@@ -4459,7 +4431,27 @@
           <w:sz w:val="22"/>
           <w:szCs w:val="22"/>
         </w:rPr>
-        <w:t xml:space="preserve"> pada excel. </w:t>
+        <w:t xml:space="preserve"> </w:t>
+      </w:r>
+      <w:proofErr w:type="spellStart"/>
+      <w:r>
+        <w:rPr>
+          <w:rStyle w:val="normaltextrun"/>
+          <w:rFonts w:ascii="Calibri" w:hAnsi="Calibri" w:cs="Calibri"/>
+          <w:sz w:val="22"/>
+          <w:szCs w:val="22"/>
+        </w:rPr>
+        <w:t>pada</w:t>
+      </w:r>
+      <w:proofErr w:type="spellEnd"/>
+      <w:r>
+        <w:rPr>
+          <w:rStyle w:val="normaltextrun"/>
+          <w:rFonts w:ascii="Calibri" w:hAnsi="Calibri" w:cs="Calibri"/>
+          <w:sz w:val="22"/>
+          <w:szCs w:val="22"/>
+        </w:rPr>
+        <w:t xml:space="preserve"> excel. </w:t>
       </w:r>
       <w:proofErr w:type="spellStart"/>
       <w:r>
@@ -4583,10 +4575,7 @@
       </w:r>
       <w:r>
         <w:rPr>
-          <w:rStyle w:val="eop"/>
-          <w:rFonts w:ascii="Calibri" w:hAnsi="Calibri" w:cs="Calibri"/>
-          <w:sz w:val="22"/>
-          <w:szCs w:val="22"/>
+          <w:rStyle w:val="normaltextrun"/>
         </w:rPr>
         <w:t> </w:t>
       </w:r>
@@ -4596,16 +4585,17 @@
         <w:pStyle w:val="paragraph"/>
         <w:numPr>
           <w:ilvl w:val="0"/>
-          <w:numId w:val="12"/>
+          <w:numId w:val="6"/>
         </w:numPr>
+        <w:tabs>
+          <w:tab w:val="clear" w:pos="720"/>
+        </w:tabs>
         <w:spacing w:before="0" w:beforeAutospacing="0" w:after="0" w:afterAutospacing="0"/>
-        <w:ind w:left="1080" w:firstLine="0"/>
+        <w:ind w:left="851" w:hanging="425"/>
         <w:jc w:val="both"/>
         <w:textAlignment w:val="baseline"/>
         <w:rPr>
-          <w:rFonts w:ascii="Calibri" w:hAnsi="Calibri" w:cs="Calibri"/>
-          <w:sz w:val="22"/>
-          <w:szCs w:val="22"/>
+          <w:rStyle w:val="normaltextrun"/>
         </w:rPr>
       </w:pPr>
       <w:proofErr w:type="spellStart"/>
@@ -4810,10 +4800,7 @@
       </w:r>
       <w:r>
         <w:rPr>
-          <w:rStyle w:val="eop"/>
-          <w:rFonts w:ascii="Calibri" w:hAnsi="Calibri" w:cs="Calibri"/>
-          <w:sz w:val="22"/>
-          <w:szCs w:val="22"/>
+          <w:rStyle w:val="normaltextrun"/>
         </w:rPr>
         <w:t> </w:t>
       </w:r>
@@ -4823,16 +4810,17 @@
         <w:pStyle w:val="paragraph"/>
         <w:numPr>
           <w:ilvl w:val="0"/>
-          <w:numId w:val="13"/>
+          <w:numId w:val="6"/>
         </w:numPr>
+        <w:tabs>
+          <w:tab w:val="clear" w:pos="720"/>
+        </w:tabs>
         <w:spacing w:before="0" w:beforeAutospacing="0" w:after="0" w:afterAutospacing="0"/>
-        <w:ind w:left="1080" w:firstLine="0"/>
+        <w:ind w:left="851" w:hanging="425"/>
         <w:jc w:val="both"/>
         <w:textAlignment w:val="baseline"/>
         <w:rPr>
-          <w:rFonts w:ascii="Calibri" w:hAnsi="Calibri" w:cs="Calibri"/>
-          <w:sz w:val="22"/>
-          <w:szCs w:val="22"/>
+          <w:rStyle w:val="normaltextrun"/>
         </w:rPr>
       </w:pPr>
       <w:proofErr w:type="spellStart"/>
@@ -5257,10 +5245,7 @@
       </w:r>
       <w:r>
         <w:rPr>
-          <w:rStyle w:val="eop"/>
-          <w:rFonts w:ascii="Calibri" w:hAnsi="Calibri" w:cs="Calibri"/>
-          <w:sz w:val="22"/>
-          <w:szCs w:val="22"/>
+          <w:rStyle w:val="normaltextrun"/>
         </w:rPr>
         <w:t> </w:t>
       </w:r>
@@ -5270,16 +5255,17 @@
         <w:pStyle w:val="paragraph"/>
         <w:numPr>
           <w:ilvl w:val="0"/>
-          <w:numId w:val="14"/>
+          <w:numId w:val="6"/>
         </w:numPr>
+        <w:tabs>
+          <w:tab w:val="clear" w:pos="720"/>
+        </w:tabs>
         <w:spacing w:before="0" w:beforeAutospacing="0" w:after="0" w:afterAutospacing="0"/>
-        <w:ind w:left="1080" w:firstLine="0"/>
+        <w:ind w:left="851" w:hanging="425"/>
         <w:jc w:val="both"/>
         <w:textAlignment w:val="baseline"/>
         <w:rPr>
-          <w:rFonts w:ascii="Calibri" w:hAnsi="Calibri" w:cs="Calibri"/>
-          <w:sz w:val="22"/>
-          <w:szCs w:val="22"/>
+          <w:rStyle w:val="normaltextrun"/>
         </w:rPr>
       </w:pPr>
       <w:proofErr w:type="spellStart"/>
@@ -5384,10 +5370,7 @@
       </w:r>
       <w:r>
         <w:rPr>
-          <w:rStyle w:val="eop"/>
-          <w:rFonts w:ascii="Calibri" w:hAnsi="Calibri" w:cs="Calibri"/>
-          <w:sz w:val="22"/>
-          <w:szCs w:val="22"/>
+          <w:rStyle w:val="normaltextrun"/>
         </w:rPr>
         <w:t> </w:t>
       </w:r>
@@ -5397,10 +5380,13 @@
         <w:pStyle w:val="paragraph"/>
         <w:numPr>
           <w:ilvl w:val="0"/>
-          <w:numId w:val="15"/>
+          <w:numId w:val="6"/>
         </w:numPr>
+        <w:tabs>
+          <w:tab w:val="clear" w:pos="720"/>
+        </w:tabs>
         <w:spacing w:before="0" w:beforeAutospacing="0" w:after="0" w:afterAutospacing="0"/>
-        <w:ind w:left="1080" w:firstLine="0"/>
+        <w:ind w:left="851" w:hanging="425"/>
         <w:jc w:val="both"/>
         <w:textAlignment w:val="baseline"/>
         <w:rPr>
@@ -8041,7 +8027,7 @@
   <a:extraClrSchemeLst/>
   <a:extLst>
     <a:ext uri="{05A4C25C-085E-4340-85A3-A5531E510DB2}">
-      <thm15:themeFamily xmlns:thm15="http://schemas.microsoft.com/office/thememl/2012/main" xmlns="" name="Office Theme" id="{62F939B6-93AF-4DB8-9C6B-D6C7DFDC589F}" vid="{4A3C46E8-61CC-4603-A589-7422A47A8E4A}"/>
+      <thm15:themeFamily xmlns="" xmlns:thm15="http://schemas.microsoft.com/office/thememl/2012/main" name="Office Theme" id="{62F939B6-93AF-4DB8-9C6B-D6C7DFDC589F}" vid="{4A3C46E8-61CC-4603-A589-7422A47A8E4A}"/>
     </a:ext>
   </a:extLst>
 </a:theme>

</xml_diff>